<commit_message>
add css interview test
</commit_message>
<xml_diff>
--- a/CSS/常见布局.docx
+++ b/CSS/常见布局.docx
@@ -110,7 +110,28 @@
           <w:rFonts w:hint="default"/>
           <w:lang w:eastAsia="zh-Hans"/>
         </w:rPr>
-        <w:t>oat + margin</w:t>
+        <w:t xml:space="preserve">oat + margin </w:t>
+      </w:r>
+      <w:r>
+        <w:rPr>
+          <w:rFonts w:hint="eastAsia"/>
+          <w:lang w:val="en-US" w:eastAsia="zh-Hans"/>
+        </w:rPr>
+        <w:t>解决</w:t>
+      </w:r>
+      <w:r>
+        <w:rPr>
+          <w:rFonts w:hint="default"/>
+          <w:lang w:eastAsia="zh-Hans"/>
+        </w:rPr>
+        <w:t>3px</w:t>
+      </w:r>
+      <w:r>
+        <w:rPr>
+          <w:rFonts w:hint="eastAsia"/>
+          <w:lang w:val="en-US" w:eastAsia="zh-Hans"/>
+        </w:rPr>
+        <w:t>误差兼容版本</w:t>
       </w:r>
     </w:p>
     <w:p/>
@@ -158,6 +179,8 @@
           </wp:inline>
         </w:drawing>
       </w:r>
+      <w:bookmarkStart w:id="0" w:name="_GoBack"/>
+      <w:bookmarkEnd w:id="0"/>
     </w:p>
     <w:p>
       <w:r>
@@ -360,8 +383,6 @@
           </wp:inline>
         </w:drawing>
       </w:r>
-      <w:bookmarkStart w:id="0" w:name="_GoBack"/>
-      <w:bookmarkEnd w:id="0"/>
     </w:p>
     <w:sectPr>
       <w:pgSz w:w="11906" w:h="16838"/>

</xml_diff>